<commit_message>
2023 price and slide changes
</commit_message>
<xml_diff>
--- a/documents/estate-planning-booklet-pl-vic-wa-sa.docx
+++ b/documents/estate-planning-booklet-pl-vic-wa-sa.docx
@@ -1,6 +1,6 @@
 
 <file path=word/document.xml><?xml version="1.0" encoding="utf-8"?>
-<w:document xmlns:wpc="http://schemas.microsoft.com/office/word/2010/wordprocessingCanvas" xmlns:cx="http://schemas.microsoft.com/office/drawing/2014/chartex" xmlns:cx1="http://schemas.microsoft.com/office/drawing/2015/9/8/chartex" xmlns:cx2="http://schemas.microsoft.com/office/drawing/2015/10/21/chartex" xmlns:cx3="http://schemas.microsoft.com/office/drawing/2016/5/9/chartex" xmlns:cx4="http://schemas.microsoft.com/office/drawing/2016/5/10/chartex" xmlns:cx5="http://schemas.microsoft.com/office/drawing/2016/5/11/chartex" xmlns:cx6="http://schemas.microsoft.com/office/drawing/2016/5/12/chartex" xmlns:cx7="http://schemas.microsoft.com/office/drawing/2016/5/13/chartex" xmlns:cx8="http://schemas.microsoft.com/office/drawing/2016/5/14/chartex" xmlns:mc="http://schemas.openxmlformats.org/markup-compatibility/2006" xmlns:aink="http://schemas.microsoft.com/office/drawing/2016/ink" xmlns:am3d="http://schemas.microsoft.com/office/drawing/2017/model3d" xmlns:o="urn:schemas-microsoft-com:office:office" xmlns:r="http://schemas.openxmlformats.org/officeDocument/2006/relationships" xmlns:m="http://schemas.openxmlformats.org/officeDocument/2006/math" xmlns:v="urn:schemas-microsoft-com:vml" xmlns:wp14="http://schemas.microsoft.com/office/word/2010/wordprocessingDrawing" xmlns:wp="http://schemas.openxmlformats.org/drawingml/2006/wordprocessingDrawing" xmlns:w10="urn:schemas-microsoft-com:office:word" xmlns:w="http://schemas.openxmlformats.org/wordprocessingml/2006/main" xmlns:w14="http://schemas.microsoft.com/office/word/2010/wordml" xmlns:w15="http://schemas.microsoft.com/office/word/2012/wordml" xmlns:w16cex="http://schemas.microsoft.com/office/word/2018/wordml/cex" xmlns:w16cid="http://schemas.microsoft.com/office/word/2016/wordml/cid" xmlns:w16="http://schemas.microsoft.com/office/word/2018/wordml" xmlns:w16se="http://schemas.microsoft.com/office/word/2015/wordml/symex" xmlns:wpg="http://schemas.microsoft.com/office/word/2010/wordprocessingGroup" xmlns:wpi="http://schemas.microsoft.com/office/word/2010/wordprocessingInk" xmlns:wne="http://schemas.microsoft.com/office/word/2006/wordml" xmlns:wps="http://schemas.microsoft.com/office/word/2010/wordprocessingShape" mc:Ignorable="w14 w15 w16se w16cid w16 w16cex wp14">
+<w:document xmlns:wpc="http://schemas.microsoft.com/office/word/2010/wordprocessingCanvas" xmlns:cx="http://schemas.microsoft.com/office/drawing/2014/chartex" xmlns:cx1="http://schemas.microsoft.com/office/drawing/2015/9/8/chartex" xmlns:cx2="http://schemas.microsoft.com/office/drawing/2015/10/21/chartex" xmlns:cx3="http://schemas.microsoft.com/office/drawing/2016/5/9/chartex" xmlns:cx4="http://schemas.microsoft.com/office/drawing/2016/5/10/chartex" xmlns:cx5="http://schemas.microsoft.com/office/drawing/2016/5/11/chartex" xmlns:cx6="http://schemas.microsoft.com/office/drawing/2016/5/12/chartex" xmlns:cx7="http://schemas.microsoft.com/office/drawing/2016/5/13/chartex" xmlns:cx8="http://schemas.microsoft.com/office/drawing/2016/5/14/chartex" xmlns:mc="http://schemas.openxmlformats.org/markup-compatibility/2006" xmlns:aink="http://schemas.microsoft.com/office/drawing/2016/ink" xmlns:am3d="http://schemas.microsoft.com/office/drawing/2017/model3d" xmlns:o="urn:schemas-microsoft-com:office:office" xmlns:oel="http://schemas.microsoft.com/office/2019/extlst" xmlns:r="http://schemas.openxmlformats.org/officeDocument/2006/relationships" xmlns:m="http://schemas.openxmlformats.org/officeDocument/2006/math" xmlns:v="urn:schemas-microsoft-com:vml" xmlns:wp14="http://schemas.microsoft.com/office/word/2010/wordprocessingDrawing" xmlns:wp="http://schemas.openxmlformats.org/drawingml/2006/wordprocessingDrawing" xmlns:w10="urn:schemas-microsoft-com:office:word" xmlns:w="http://schemas.openxmlformats.org/wordprocessingml/2006/main" xmlns:w14="http://schemas.microsoft.com/office/word/2010/wordml" xmlns:w15="http://schemas.microsoft.com/office/word/2012/wordml" xmlns:w16cex="http://schemas.microsoft.com/office/word/2018/wordml/cex" xmlns:w16cid="http://schemas.microsoft.com/office/word/2016/wordml/cid" xmlns:w16="http://schemas.microsoft.com/office/word/2018/wordml" xmlns:w16du="http://schemas.microsoft.com/office/word/2023/wordml/word16du" xmlns:w16sdtdh="http://schemas.microsoft.com/office/word/2020/wordml/sdtdatahash" xmlns:w16se="http://schemas.microsoft.com/office/word/2015/wordml/symex" xmlns:wpg="http://schemas.microsoft.com/office/word/2010/wordprocessingGroup" xmlns:wpi="http://schemas.microsoft.com/office/word/2010/wordprocessingInk" xmlns:wne="http://schemas.microsoft.com/office/word/2006/wordml" xmlns:wps="http://schemas.microsoft.com/office/word/2010/wordprocessingShape" mc:Ignorable="w14 w15 w16se w16cid w16 w16cex w16sdtdh wp14">
   <w:body>
     <w:p>
       <w:pPr>
@@ -311,7 +311,17 @@
                 <w:szCs w:val="20"/>
                 <w:lang w:eastAsia="en-AU"/>
               </w:rPr>
-              <w:t>$660</w:t>
+              <w:t>$</w:t>
+            </w:r>
+            <w:r>
+              <w:rPr>
+                <w:rFonts w:cs="Calibri"/>
+                <w:noProof/>
+                <w:sz w:val="20"/>
+                <w:szCs w:val="20"/>
+                <w:lang w:eastAsia="en-AU"/>
+              </w:rPr>
+              <w:t>800</w:t>
             </w:r>
           </w:p>
           <w:p>
@@ -368,7 +378,17 @@
                 <w:szCs w:val="20"/>
                 <w:lang w:eastAsia="en-AU"/>
               </w:rPr>
-              <w:t>$935</w:t>
+              <w:t>$</w:t>
+            </w:r>
+            <w:r>
+              <w:rPr>
+                <w:rFonts w:cs="Calibri"/>
+                <w:noProof/>
+                <w:sz w:val="20"/>
+                <w:szCs w:val="20"/>
+                <w:lang w:eastAsia="en-AU"/>
+              </w:rPr>
+              <w:t>1,100</w:t>
             </w:r>
           </w:p>
           <w:p>
@@ -484,7 +504,17 @@
                 <w:szCs w:val="20"/>
                 <w:lang w:eastAsia="en-AU"/>
               </w:rPr>
-              <w:t>$1,320</w:t>
+              <w:t>$1,3</w:t>
+            </w:r>
+            <w:r>
+              <w:rPr>
+                <w:rFonts w:cs="Calibri"/>
+                <w:noProof/>
+                <w:sz w:val="20"/>
+                <w:szCs w:val="20"/>
+                <w:lang w:eastAsia="en-AU"/>
+              </w:rPr>
+              <w:t>50</w:t>
             </w:r>
           </w:p>
           <w:p>
@@ -541,7 +571,17 @@
                 <w:szCs w:val="20"/>
                 <w:lang w:eastAsia="en-AU"/>
               </w:rPr>
-              <w:t>$1,650</w:t>
+              <w:t>$1,</w:t>
+            </w:r>
+            <w:r>
+              <w:rPr>
+                <w:rFonts w:cs="Calibri"/>
+                <w:noProof/>
+                <w:sz w:val="20"/>
+                <w:szCs w:val="20"/>
+                <w:lang w:eastAsia="en-AU"/>
+              </w:rPr>
+              <w:t>850</w:t>
             </w:r>
           </w:p>
           <w:p>
@@ -804,7 +844,27 @@
                 <w:szCs w:val="20"/>
                 <w:lang w:eastAsia="en-AU"/>
               </w:rPr>
-              <w:t>$110</w:t>
+              <w:t>$</w:t>
+            </w:r>
+            <w:r>
+              <w:rPr>
+                <w:rFonts w:cs="Calibri"/>
+                <w:noProof/>
+                <w:sz w:val="20"/>
+                <w:szCs w:val="20"/>
+                <w:lang w:eastAsia="en-AU"/>
+              </w:rPr>
+              <w:t>1</w:t>
+            </w:r>
+            <w:r>
+              <w:rPr>
+                <w:rFonts w:cs="Calibri"/>
+                <w:noProof/>
+                <w:sz w:val="20"/>
+                <w:szCs w:val="20"/>
+                <w:lang w:eastAsia="en-AU"/>
+              </w:rPr>
+              <w:t>65</w:t>
             </w:r>
           </w:p>
         </w:tc>
@@ -940,7 +1000,27 @@
                 <w:szCs w:val="20"/>
                 <w:lang w:eastAsia="en-AU"/>
               </w:rPr>
-              <w:t>$330</w:t>
+              <w:t>$</w:t>
+            </w:r>
+            <w:r>
+              <w:rPr>
+                <w:rFonts w:cs="Calibri"/>
+                <w:noProof/>
+                <w:sz w:val="20"/>
+                <w:szCs w:val="20"/>
+                <w:lang w:eastAsia="en-AU"/>
+              </w:rPr>
+              <w:t>3</w:t>
+            </w:r>
+            <w:r>
+              <w:rPr>
+                <w:rFonts w:cs="Calibri"/>
+                <w:noProof/>
+                <w:sz w:val="20"/>
+                <w:szCs w:val="20"/>
+                <w:lang w:eastAsia="en-AU"/>
+              </w:rPr>
+              <w:t>85</w:t>
             </w:r>
           </w:p>
         </w:tc>
@@ -8880,7 +8960,6 @@
               <w:rPr>
                 <w:rFonts w:cs="Arial"/>
               </w:rPr>
-              <w:lastRenderedPageBreak/>
               <w:t>Initial guardian</w:t>
             </w:r>
           </w:p>
@@ -11456,6 +11535,7 @@
               <w:rPr>
                 <w:rFonts w:cs="Arial"/>
               </w:rPr>
+              <w:lastRenderedPageBreak/>
               <w:t>phone number</w:t>
             </w:r>
           </w:p>
@@ -11509,7 +11589,6 @@
               <w:rPr>
                 <w:rFonts w:cs="Arial"/>
               </w:rPr>
-              <w:lastRenderedPageBreak/>
               <w:t>If more than one, how to act?</w:t>
             </w:r>
           </w:p>
@@ -12541,7 +12620,7 @@
 </file>
 
 <file path=word/endnotes.xml><?xml version="1.0" encoding="utf-8"?>
-<w:endnotes xmlns:wpc="http://schemas.microsoft.com/office/word/2010/wordprocessingCanvas" xmlns:cx="http://schemas.microsoft.com/office/drawing/2014/chartex" xmlns:cx1="http://schemas.microsoft.com/office/drawing/2015/9/8/chartex" xmlns:cx2="http://schemas.microsoft.com/office/drawing/2015/10/21/chartex" xmlns:cx3="http://schemas.microsoft.com/office/drawing/2016/5/9/chartex" xmlns:cx4="http://schemas.microsoft.com/office/drawing/2016/5/10/chartex" xmlns:cx5="http://schemas.microsoft.com/office/drawing/2016/5/11/chartex" xmlns:cx6="http://schemas.microsoft.com/office/drawing/2016/5/12/chartex" xmlns:cx7="http://schemas.microsoft.com/office/drawing/2016/5/13/chartex" xmlns:cx8="http://schemas.microsoft.com/office/drawing/2016/5/14/chartex" xmlns:mc="http://schemas.openxmlformats.org/markup-compatibility/2006" xmlns:aink="http://schemas.microsoft.com/office/drawing/2016/ink" xmlns:am3d="http://schemas.microsoft.com/office/drawing/2017/model3d" xmlns:o="urn:schemas-microsoft-com:office:office" xmlns:r="http://schemas.openxmlformats.org/officeDocument/2006/relationships" xmlns:m="http://schemas.openxmlformats.org/officeDocument/2006/math" xmlns:v="urn:schemas-microsoft-com:vml" xmlns:wp14="http://schemas.microsoft.com/office/word/2010/wordprocessingDrawing" xmlns:wp="http://schemas.openxmlformats.org/drawingml/2006/wordprocessingDrawing" xmlns:w10="urn:schemas-microsoft-com:office:word" xmlns:w="http://schemas.openxmlformats.org/wordprocessingml/2006/main" xmlns:w14="http://schemas.microsoft.com/office/word/2010/wordml" xmlns:w15="http://schemas.microsoft.com/office/word/2012/wordml" xmlns:w16cex="http://schemas.microsoft.com/office/word/2018/wordml/cex" xmlns:w16cid="http://schemas.microsoft.com/office/word/2016/wordml/cid" xmlns:w16="http://schemas.microsoft.com/office/word/2018/wordml" xmlns:w16se="http://schemas.microsoft.com/office/word/2015/wordml/symex" xmlns:wpg="http://schemas.microsoft.com/office/word/2010/wordprocessingGroup" xmlns:wpi="http://schemas.microsoft.com/office/word/2010/wordprocessingInk" xmlns:wne="http://schemas.microsoft.com/office/word/2006/wordml" xmlns:wps="http://schemas.microsoft.com/office/word/2010/wordprocessingShape" mc:Ignorable="w14 w15 w16se w16cid w16 w16cex wp14">
+<w:endnotes xmlns:wpc="http://schemas.microsoft.com/office/word/2010/wordprocessingCanvas" xmlns:cx="http://schemas.microsoft.com/office/drawing/2014/chartex" xmlns:cx1="http://schemas.microsoft.com/office/drawing/2015/9/8/chartex" xmlns:cx2="http://schemas.microsoft.com/office/drawing/2015/10/21/chartex" xmlns:cx3="http://schemas.microsoft.com/office/drawing/2016/5/9/chartex" xmlns:cx4="http://schemas.microsoft.com/office/drawing/2016/5/10/chartex" xmlns:cx5="http://schemas.microsoft.com/office/drawing/2016/5/11/chartex" xmlns:cx6="http://schemas.microsoft.com/office/drawing/2016/5/12/chartex" xmlns:cx7="http://schemas.microsoft.com/office/drawing/2016/5/13/chartex" xmlns:cx8="http://schemas.microsoft.com/office/drawing/2016/5/14/chartex" xmlns:mc="http://schemas.openxmlformats.org/markup-compatibility/2006" xmlns:aink="http://schemas.microsoft.com/office/drawing/2016/ink" xmlns:am3d="http://schemas.microsoft.com/office/drawing/2017/model3d" xmlns:o="urn:schemas-microsoft-com:office:office" xmlns:oel="http://schemas.microsoft.com/office/2019/extlst" xmlns:r="http://schemas.openxmlformats.org/officeDocument/2006/relationships" xmlns:m="http://schemas.openxmlformats.org/officeDocument/2006/math" xmlns:v="urn:schemas-microsoft-com:vml" xmlns:wp14="http://schemas.microsoft.com/office/word/2010/wordprocessingDrawing" xmlns:wp="http://schemas.openxmlformats.org/drawingml/2006/wordprocessingDrawing" xmlns:w10="urn:schemas-microsoft-com:office:word" xmlns:w="http://schemas.openxmlformats.org/wordprocessingml/2006/main" xmlns:w14="http://schemas.microsoft.com/office/word/2010/wordml" xmlns:w15="http://schemas.microsoft.com/office/word/2012/wordml" xmlns:w16cex="http://schemas.microsoft.com/office/word/2018/wordml/cex" xmlns:w16cid="http://schemas.microsoft.com/office/word/2016/wordml/cid" xmlns:w16="http://schemas.microsoft.com/office/word/2018/wordml" xmlns:w16du="http://schemas.microsoft.com/office/word/2023/wordml/word16du" xmlns:w16sdtdh="http://schemas.microsoft.com/office/word/2020/wordml/sdtdatahash" xmlns:w16se="http://schemas.microsoft.com/office/word/2015/wordml/symex" xmlns:wpg="http://schemas.microsoft.com/office/word/2010/wordprocessingGroup" xmlns:wpi="http://schemas.microsoft.com/office/word/2010/wordprocessingInk" xmlns:wne="http://schemas.microsoft.com/office/word/2006/wordml" xmlns:wps="http://schemas.microsoft.com/office/word/2010/wordprocessingShape" mc:Ignorable="w14 w15 w16se w16cid w16 w16cex w16sdtdh wp14">
   <w:endnote w:type="separator" w:id="-1">
     <w:p>
       <w:r>
@@ -12563,7 +12642,7 @@
 </file>
 
 <file path=word/footnotes.xml><?xml version="1.0" encoding="utf-8"?>
-<w:footnotes xmlns:wpc="http://schemas.microsoft.com/office/word/2010/wordprocessingCanvas" xmlns:cx="http://schemas.microsoft.com/office/drawing/2014/chartex" xmlns:cx1="http://schemas.microsoft.com/office/drawing/2015/9/8/chartex" xmlns:cx2="http://schemas.microsoft.com/office/drawing/2015/10/21/chartex" xmlns:cx3="http://schemas.microsoft.com/office/drawing/2016/5/9/chartex" xmlns:cx4="http://schemas.microsoft.com/office/drawing/2016/5/10/chartex" xmlns:cx5="http://schemas.microsoft.com/office/drawing/2016/5/11/chartex" xmlns:cx6="http://schemas.microsoft.com/office/drawing/2016/5/12/chartex" xmlns:cx7="http://schemas.microsoft.com/office/drawing/2016/5/13/chartex" xmlns:cx8="http://schemas.microsoft.com/office/drawing/2016/5/14/chartex" xmlns:mc="http://schemas.openxmlformats.org/markup-compatibility/2006" xmlns:aink="http://schemas.microsoft.com/office/drawing/2016/ink" xmlns:am3d="http://schemas.microsoft.com/office/drawing/2017/model3d" xmlns:o="urn:schemas-microsoft-com:office:office" xmlns:r="http://schemas.openxmlformats.org/officeDocument/2006/relationships" xmlns:m="http://schemas.openxmlformats.org/officeDocument/2006/math" xmlns:v="urn:schemas-microsoft-com:vml" xmlns:wp14="http://schemas.microsoft.com/office/word/2010/wordprocessingDrawing" xmlns:wp="http://schemas.openxmlformats.org/drawingml/2006/wordprocessingDrawing" xmlns:w10="urn:schemas-microsoft-com:office:word" xmlns:w="http://schemas.openxmlformats.org/wordprocessingml/2006/main" xmlns:w14="http://schemas.microsoft.com/office/word/2010/wordml" xmlns:w15="http://schemas.microsoft.com/office/word/2012/wordml" xmlns:w16cex="http://schemas.microsoft.com/office/word/2018/wordml/cex" xmlns:w16cid="http://schemas.microsoft.com/office/word/2016/wordml/cid" xmlns:w16="http://schemas.microsoft.com/office/word/2018/wordml" xmlns:w16se="http://schemas.microsoft.com/office/word/2015/wordml/symex" xmlns:wpg="http://schemas.microsoft.com/office/word/2010/wordprocessingGroup" xmlns:wpi="http://schemas.microsoft.com/office/word/2010/wordprocessingInk" xmlns:wne="http://schemas.microsoft.com/office/word/2006/wordml" xmlns:wps="http://schemas.microsoft.com/office/word/2010/wordprocessingShape" mc:Ignorable="w14 w15 w16se w16cid w16 w16cex wp14">
+<w:footnotes xmlns:wpc="http://schemas.microsoft.com/office/word/2010/wordprocessingCanvas" xmlns:cx="http://schemas.microsoft.com/office/drawing/2014/chartex" xmlns:cx1="http://schemas.microsoft.com/office/drawing/2015/9/8/chartex" xmlns:cx2="http://schemas.microsoft.com/office/drawing/2015/10/21/chartex" xmlns:cx3="http://schemas.microsoft.com/office/drawing/2016/5/9/chartex" xmlns:cx4="http://schemas.microsoft.com/office/drawing/2016/5/10/chartex" xmlns:cx5="http://schemas.microsoft.com/office/drawing/2016/5/11/chartex" xmlns:cx6="http://schemas.microsoft.com/office/drawing/2016/5/12/chartex" xmlns:cx7="http://schemas.microsoft.com/office/drawing/2016/5/13/chartex" xmlns:cx8="http://schemas.microsoft.com/office/drawing/2016/5/14/chartex" xmlns:mc="http://schemas.openxmlformats.org/markup-compatibility/2006" xmlns:aink="http://schemas.microsoft.com/office/drawing/2016/ink" xmlns:am3d="http://schemas.microsoft.com/office/drawing/2017/model3d" xmlns:o="urn:schemas-microsoft-com:office:office" xmlns:oel="http://schemas.microsoft.com/office/2019/extlst" xmlns:r="http://schemas.openxmlformats.org/officeDocument/2006/relationships" xmlns:m="http://schemas.openxmlformats.org/officeDocument/2006/math" xmlns:v="urn:schemas-microsoft-com:vml" xmlns:wp14="http://schemas.microsoft.com/office/word/2010/wordprocessingDrawing" xmlns:wp="http://schemas.openxmlformats.org/drawingml/2006/wordprocessingDrawing" xmlns:w10="urn:schemas-microsoft-com:office:word" xmlns:w="http://schemas.openxmlformats.org/wordprocessingml/2006/main" xmlns:w14="http://schemas.microsoft.com/office/word/2010/wordml" xmlns:w15="http://schemas.microsoft.com/office/word/2012/wordml" xmlns:w16cex="http://schemas.microsoft.com/office/word/2018/wordml/cex" xmlns:w16cid="http://schemas.microsoft.com/office/word/2016/wordml/cid" xmlns:w16="http://schemas.microsoft.com/office/word/2018/wordml" xmlns:w16du="http://schemas.microsoft.com/office/word/2023/wordml/word16du" xmlns:w16sdtdh="http://schemas.microsoft.com/office/word/2020/wordml/sdtdatahash" xmlns:w16se="http://schemas.microsoft.com/office/word/2015/wordml/symex" xmlns:wpg="http://schemas.microsoft.com/office/word/2010/wordprocessingGroup" xmlns:wpi="http://schemas.microsoft.com/office/word/2010/wordprocessingInk" xmlns:wne="http://schemas.microsoft.com/office/word/2006/wordml" xmlns:wps="http://schemas.microsoft.com/office/word/2010/wordprocessingShape" mc:Ignorable="w14 w15 w16se w16cid w16 w16cex w16sdtdh wp14">
   <w:footnote w:type="separator" w:id="-1">
     <w:p>
       <w:r>
@@ -12585,7 +12664,7 @@
 </file>
 
 <file path=word/header1.xml><?xml version="1.0" encoding="utf-8"?>
-<w:hdr xmlns:wpc="http://schemas.microsoft.com/office/word/2010/wordprocessingCanvas" xmlns:cx="http://schemas.microsoft.com/office/drawing/2014/chartex" xmlns:cx1="http://schemas.microsoft.com/office/drawing/2015/9/8/chartex" xmlns:cx2="http://schemas.microsoft.com/office/drawing/2015/10/21/chartex" xmlns:cx3="http://schemas.microsoft.com/office/drawing/2016/5/9/chartex" xmlns:cx4="http://schemas.microsoft.com/office/drawing/2016/5/10/chartex" xmlns:cx5="http://schemas.microsoft.com/office/drawing/2016/5/11/chartex" xmlns:cx6="http://schemas.microsoft.com/office/drawing/2016/5/12/chartex" xmlns:cx7="http://schemas.microsoft.com/office/drawing/2016/5/13/chartex" xmlns:cx8="http://schemas.microsoft.com/office/drawing/2016/5/14/chartex" xmlns:mc="http://schemas.openxmlformats.org/markup-compatibility/2006" xmlns:aink="http://schemas.microsoft.com/office/drawing/2016/ink" xmlns:am3d="http://schemas.microsoft.com/office/drawing/2017/model3d" xmlns:o="urn:schemas-microsoft-com:office:office" xmlns:r="http://schemas.openxmlformats.org/officeDocument/2006/relationships" xmlns:m="http://schemas.openxmlformats.org/officeDocument/2006/math" xmlns:v="urn:schemas-microsoft-com:vml" xmlns:wp14="http://schemas.microsoft.com/office/word/2010/wordprocessingDrawing" xmlns:wp="http://schemas.openxmlformats.org/drawingml/2006/wordprocessingDrawing" xmlns:w10="urn:schemas-microsoft-com:office:word" xmlns:w="http://schemas.openxmlformats.org/wordprocessingml/2006/main" xmlns:w14="http://schemas.microsoft.com/office/word/2010/wordml" xmlns:w15="http://schemas.microsoft.com/office/word/2012/wordml" xmlns:w16cex="http://schemas.microsoft.com/office/word/2018/wordml/cex" xmlns:w16cid="http://schemas.microsoft.com/office/word/2016/wordml/cid" xmlns:w16="http://schemas.microsoft.com/office/word/2018/wordml" xmlns:w16se="http://schemas.microsoft.com/office/word/2015/wordml/symex" xmlns:wpg="http://schemas.microsoft.com/office/word/2010/wordprocessingGroup" xmlns:wpi="http://schemas.microsoft.com/office/word/2010/wordprocessingInk" xmlns:wne="http://schemas.microsoft.com/office/word/2006/wordml" xmlns:wps="http://schemas.microsoft.com/office/word/2010/wordprocessingShape" mc:Ignorable="w14 w15 w16se w16cid w16 w16cex wp14">
+<w:hdr xmlns:wpc="http://schemas.microsoft.com/office/word/2010/wordprocessingCanvas" xmlns:cx="http://schemas.microsoft.com/office/drawing/2014/chartex" xmlns:cx1="http://schemas.microsoft.com/office/drawing/2015/9/8/chartex" xmlns:cx2="http://schemas.microsoft.com/office/drawing/2015/10/21/chartex" xmlns:cx3="http://schemas.microsoft.com/office/drawing/2016/5/9/chartex" xmlns:cx4="http://schemas.microsoft.com/office/drawing/2016/5/10/chartex" xmlns:cx5="http://schemas.microsoft.com/office/drawing/2016/5/11/chartex" xmlns:cx6="http://schemas.microsoft.com/office/drawing/2016/5/12/chartex" xmlns:cx7="http://schemas.microsoft.com/office/drawing/2016/5/13/chartex" xmlns:cx8="http://schemas.microsoft.com/office/drawing/2016/5/14/chartex" xmlns:mc="http://schemas.openxmlformats.org/markup-compatibility/2006" xmlns:aink="http://schemas.microsoft.com/office/drawing/2016/ink" xmlns:am3d="http://schemas.microsoft.com/office/drawing/2017/model3d" xmlns:o="urn:schemas-microsoft-com:office:office" xmlns:oel="http://schemas.microsoft.com/office/2019/extlst" xmlns:r="http://schemas.openxmlformats.org/officeDocument/2006/relationships" xmlns:m="http://schemas.openxmlformats.org/officeDocument/2006/math" xmlns:v="urn:schemas-microsoft-com:vml" xmlns:wp14="http://schemas.microsoft.com/office/word/2010/wordprocessingDrawing" xmlns:wp="http://schemas.openxmlformats.org/drawingml/2006/wordprocessingDrawing" xmlns:w10="urn:schemas-microsoft-com:office:word" xmlns:w="http://schemas.openxmlformats.org/wordprocessingml/2006/main" xmlns:w14="http://schemas.microsoft.com/office/word/2010/wordml" xmlns:w15="http://schemas.microsoft.com/office/word/2012/wordml" xmlns:w16cex="http://schemas.microsoft.com/office/word/2018/wordml/cex" xmlns:w16cid="http://schemas.microsoft.com/office/word/2016/wordml/cid" xmlns:w16="http://schemas.microsoft.com/office/word/2018/wordml" xmlns:w16du="http://schemas.microsoft.com/office/word/2023/wordml/word16du" xmlns:w16sdtdh="http://schemas.microsoft.com/office/word/2020/wordml/sdtdatahash" xmlns:w16se="http://schemas.microsoft.com/office/word/2015/wordml/symex" xmlns:wpg="http://schemas.microsoft.com/office/word/2010/wordprocessingGroup" xmlns:wpi="http://schemas.microsoft.com/office/word/2010/wordprocessingInk" xmlns:wne="http://schemas.microsoft.com/office/word/2006/wordml" xmlns:wps="http://schemas.microsoft.com/office/word/2010/wordprocessingShape" mc:Ignorable="w14 w15 w16se w16cid w16 w16cex w16sdtdh wp14">
   <w:sdt>
     <w:sdtPr>
       <w:id w:val="-1206484914"/>
@@ -12663,7 +12742,7 @@
 </file>
 
 <file path=word/numbering.xml><?xml version="1.0" encoding="utf-8"?>
-<w:numbering xmlns:wpc="http://schemas.microsoft.com/office/word/2010/wordprocessingCanvas" xmlns:cx="http://schemas.microsoft.com/office/drawing/2014/chartex" xmlns:cx1="http://schemas.microsoft.com/office/drawing/2015/9/8/chartex" xmlns:cx2="http://schemas.microsoft.com/office/drawing/2015/10/21/chartex" xmlns:cx3="http://schemas.microsoft.com/office/drawing/2016/5/9/chartex" xmlns:cx4="http://schemas.microsoft.com/office/drawing/2016/5/10/chartex" xmlns:cx5="http://schemas.microsoft.com/office/drawing/2016/5/11/chartex" xmlns:cx6="http://schemas.microsoft.com/office/drawing/2016/5/12/chartex" xmlns:cx7="http://schemas.microsoft.com/office/drawing/2016/5/13/chartex" xmlns:cx8="http://schemas.microsoft.com/office/drawing/2016/5/14/chartex" xmlns:mc="http://schemas.openxmlformats.org/markup-compatibility/2006" xmlns:aink="http://schemas.microsoft.com/office/drawing/2016/ink" xmlns:am3d="http://schemas.microsoft.com/office/drawing/2017/model3d" xmlns:o="urn:schemas-microsoft-com:office:office" xmlns:r="http://schemas.openxmlformats.org/officeDocument/2006/relationships" xmlns:m="http://schemas.openxmlformats.org/officeDocument/2006/math" xmlns:v="urn:schemas-microsoft-com:vml" xmlns:wp14="http://schemas.microsoft.com/office/word/2010/wordprocessingDrawing" xmlns:wp="http://schemas.openxmlformats.org/drawingml/2006/wordprocessingDrawing" xmlns:w10="urn:schemas-microsoft-com:office:word" xmlns:w="http://schemas.openxmlformats.org/wordprocessingml/2006/main" xmlns:w14="http://schemas.microsoft.com/office/word/2010/wordml" xmlns:w15="http://schemas.microsoft.com/office/word/2012/wordml" xmlns:w16cex="http://schemas.microsoft.com/office/word/2018/wordml/cex" xmlns:w16cid="http://schemas.microsoft.com/office/word/2016/wordml/cid" xmlns:w16="http://schemas.microsoft.com/office/word/2018/wordml" xmlns:w16se="http://schemas.microsoft.com/office/word/2015/wordml/symex" xmlns:wpg="http://schemas.microsoft.com/office/word/2010/wordprocessingGroup" xmlns:wpi="http://schemas.microsoft.com/office/word/2010/wordprocessingInk" xmlns:wne="http://schemas.microsoft.com/office/word/2006/wordml" xmlns:wps="http://schemas.microsoft.com/office/word/2010/wordprocessingShape" mc:Ignorable="w14 w15 w16se w16cid w16 w16cex wp14">
+<w:numbering xmlns:wpc="http://schemas.microsoft.com/office/word/2010/wordprocessingCanvas" xmlns:cx="http://schemas.microsoft.com/office/drawing/2014/chartex" xmlns:cx1="http://schemas.microsoft.com/office/drawing/2015/9/8/chartex" xmlns:cx2="http://schemas.microsoft.com/office/drawing/2015/10/21/chartex" xmlns:cx3="http://schemas.microsoft.com/office/drawing/2016/5/9/chartex" xmlns:cx4="http://schemas.microsoft.com/office/drawing/2016/5/10/chartex" xmlns:cx5="http://schemas.microsoft.com/office/drawing/2016/5/11/chartex" xmlns:cx6="http://schemas.microsoft.com/office/drawing/2016/5/12/chartex" xmlns:cx7="http://schemas.microsoft.com/office/drawing/2016/5/13/chartex" xmlns:cx8="http://schemas.microsoft.com/office/drawing/2016/5/14/chartex" xmlns:mc="http://schemas.openxmlformats.org/markup-compatibility/2006" xmlns:aink="http://schemas.microsoft.com/office/drawing/2016/ink" xmlns:am3d="http://schemas.microsoft.com/office/drawing/2017/model3d" xmlns:o="urn:schemas-microsoft-com:office:office" xmlns:oel="http://schemas.microsoft.com/office/2019/extlst" xmlns:r="http://schemas.openxmlformats.org/officeDocument/2006/relationships" xmlns:m="http://schemas.openxmlformats.org/officeDocument/2006/math" xmlns:v="urn:schemas-microsoft-com:vml" xmlns:wp14="http://schemas.microsoft.com/office/word/2010/wordprocessingDrawing" xmlns:wp="http://schemas.openxmlformats.org/drawingml/2006/wordprocessingDrawing" xmlns:w10="urn:schemas-microsoft-com:office:word" xmlns:w="http://schemas.openxmlformats.org/wordprocessingml/2006/main" xmlns:w14="http://schemas.microsoft.com/office/word/2010/wordml" xmlns:w15="http://schemas.microsoft.com/office/word/2012/wordml" xmlns:w16cex="http://schemas.microsoft.com/office/word/2018/wordml/cex" xmlns:w16cid="http://schemas.microsoft.com/office/word/2016/wordml/cid" xmlns:w16="http://schemas.microsoft.com/office/word/2018/wordml" xmlns:w16du="http://schemas.microsoft.com/office/word/2023/wordml/word16du" xmlns:w16sdtdh="http://schemas.microsoft.com/office/word/2020/wordml/sdtdatahash" xmlns:w16se="http://schemas.microsoft.com/office/word/2015/wordml/symex" xmlns:wpg="http://schemas.microsoft.com/office/word/2010/wordprocessingGroup" xmlns:wpi="http://schemas.microsoft.com/office/word/2010/wordprocessingInk" xmlns:wne="http://schemas.microsoft.com/office/word/2006/wordml" xmlns:wps="http://schemas.microsoft.com/office/word/2010/wordprocessingShape" mc:Ignorable="w14 w15 w16se w16cid w16 w16cex w16sdtdh wp14">
   <w:abstractNum w:abstractNumId="0" w15:restartNumberingAfterBreak="0">
     <w:nsid w:val="0B143AFF"/>
     <w:multiLevelType w:val="hybridMultilevel"/>
@@ -14950,89 +15029,89 @@
       </w:pPr>
     </w:lvl>
   </w:abstractNum>
-  <w:num w:numId="1">
+  <w:num w:numId="1" w16cid:durableId="961958729">
     <w:abstractNumId w:val="10"/>
   </w:num>
-  <w:num w:numId="2">
+  <w:num w:numId="2" w16cid:durableId="579558545">
     <w:abstractNumId w:val="10"/>
   </w:num>
-  <w:num w:numId="3">
+  <w:num w:numId="3" w16cid:durableId="1234121330">
     <w:abstractNumId w:val="10"/>
   </w:num>
-  <w:num w:numId="4">
+  <w:num w:numId="4" w16cid:durableId="180052289">
     <w:abstractNumId w:val="10"/>
   </w:num>
-  <w:num w:numId="5">
+  <w:num w:numId="5" w16cid:durableId="2094230411">
     <w:abstractNumId w:val="10"/>
   </w:num>
-  <w:num w:numId="6">
+  <w:num w:numId="6" w16cid:durableId="1585064744">
     <w:abstractNumId w:val="10"/>
   </w:num>
-  <w:num w:numId="7">
+  <w:num w:numId="7" w16cid:durableId="1383169285">
     <w:abstractNumId w:val="10"/>
   </w:num>
-  <w:num w:numId="8">
+  <w:num w:numId="8" w16cid:durableId="665479268">
     <w:abstractNumId w:val="1"/>
   </w:num>
-  <w:num w:numId="9">
+  <w:num w:numId="9" w16cid:durableId="805004978">
     <w:abstractNumId w:val="15"/>
   </w:num>
-  <w:num w:numId="10">
+  <w:num w:numId="10" w16cid:durableId="1091510712">
     <w:abstractNumId w:val="13"/>
   </w:num>
-  <w:num w:numId="11">
+  <w:num w:numId="11" w16cid:durableId="201796062">
     <w:abstractNumId w:val="11"/>
   </w:num>
-  <w:num w:numId="12">
+  <w:num w:numId="12" w16cid:durableId="1268734578">
     <w:abstractNumId w:val="19"/>
   </w:num>
-  <w:num w:numId="13">
+  <w:num w:numId="13" w16cid:durableId="560798280">
     <w:abstractNumId w:val="4"/>
   </w:num>
-  <w:num w:numId="14">
+  <w:num w:numId="14" w16cid:durableId="391778583">
     <w:abstractNumId w:val="18"/>
   </w:num>
-  <w:num w:numId="15">
+  <w:num w:numId="15" w16cid:durableId="201671046">
     <w:abstractNumId w:val="16"/>
   </w:num>
-  <w:num w:numId="16">
+  <w:num w:numId="16" w16cid:durableId="1182354277">
     <w:abstractNumId w:val="2"/>
   </w:num>
-  <w:num w:numId="17">
+  <w:num w:numId="17" w16cid:durableId="362481690">
     <w:abstractNumId w:val="8"/>
   </w:num>
-  <w:num w:numId="18">
+  <w:num w:numId="18" w16cid:durableId="2048873750">
     <w:abstractNumId w:val="9"/>
   </w:num>
-  <w:num w:numId="19">
+  <w:num w:numId="19" w16cid:durableId="1697191726">
     <w:abstractNumId w:val="7"/>
   </w:num>
-  <w:num w:numId="20">
+  <w:num w:numId="20" w16cid:durableId="377094919">
     <w:abstractNumId w:val="17"/>
   </w:num>
-  <w:num w:numId="21">
+  <w:num w:numId="21" w16cid:durableId="767238512">
     <w:abstractNumId w:val="3"/>
   </w:num>
-  <w:num w:numId="22">
+  <w:num w:numId="22" w16cid:durableId="79912852">
     <w:abstractNumId w:val="12"/>
   </w:num>
-  <w:num w:numId="23">
+  <w:num w:numId="23" w16cid:durableId="826244400">
     <w:abstractNumId w:val="14"/>
   </w:num>
-  <w:num w:numId="24">
+  <w:num w:numId="24" w16cid:durableId="1186168707">
     <w:abstractNumId w:val="6"/>
   </w:num>
-  <w:num w:numId="25">
+  <w:num w:numId="25" w16cid:durableId="1507017770">
     <w:abstractNumId w:val="5"/>
   </w:num>
-  <w:num w:numId="26">
+  <w:num w:numId="26" w16cid:durableId="693504911">
     <w:abstractNumId w:val="0"/>
   </w:num>
 </w:numbering>
 </file>
 
 <file path=word/styles.xml><?xml version="1.0" encoding="utf-8"?>
-<w:styles xmlns:mc="http://schemas.openxmlformats.org/markup-compatibility/2006" xmlns:r="http://schemas.openxmlformats.org/officeDocument/2006/relationships" xmlns:w="http://schemas.openxmlformats.org/wordprocessingml/2006/main" xmlns:w14="http://schemas.microsoft.com/office/word/2010/wordml" xmlns:w15="http://schemas.microsoft.com/office/word/2012/wordml" xmlns:w16cex="http://schemas.microsoft.com/office/word/2018/wordml/cex" xmlns:w16cid="http://schemas.microsoft.com/office/word/2016/wordml/cid" xmlns:w16="http://schemas.microsoft.com/office/word/2018/wordml" xmlns:w16se="http://schemas.microsoft.com/office/word/2015/wordml/symex" mc:Ignorable="w14 w15 w16se w16cid w16 w16cex">
+<w:styles xmlns:mc="http://schemas.openxmlformats.org/markup-compatibility/2006" xmlns:r="http://schemas.openxmlformats.org/officeDocument/2006/relationships" xmlns:w="http://schemas.openxmlformats.org/wordprocessingml/2006/main" xmlns:w14="http://schemas.microsoft.com/office/word/2010/wordml" xmlns:w15="http://schemas.microsoft.com/office/word/2012/wordml" xmlns:w16cex="http://schemas.microsoft.com/office/word/2018/wordml/cex" xmlns:w16cid="http://schemas.microsoft.com/office/word/2016/wordml/cid" xmlns:w16="http://schemas.microsoft.com/office/word/2018/wordml" xmlns:w16sdtdh="http://schemas.microsoft.com/office/word/2020/wordml/sdtdatahash" xmlns:w16se="http://schemas.microsoft.com/office/word/2015/wordml/symex" mc:Ignorable="w14 w15 w16se w16cid w16 w16cex w16sdtdh">
   <w:docDefaults>
     <w:rPrDefault>
       <w:rPr>
@@ -16745,6 +16824,22 @@
       <w:szCs w:val="24"/>
     </w:rPr>
   </w:style>
+  <w:style w:type="paragraph" w:styleId="Revision">
+    <w:name w:val="Revision"/>
+    <w:hidden/>
+    <w:uiPriority w:val="99"/>
+    <w:semiHidden/>
+    <w:rsid w:val="0013733F"/>
+    <w:pPr>
+      <w:spacing w:after="0" w:line="240" w:lineRule="auto"/>
+    </w:pPr>
+    <w:rPr>
+      <w:rFonts w:ascii="Arial" w:hAnsi="Arial" w:cs="Times New Roman"/>
+      <w:sz w:val="20"/>
+      <w:szCs w:val="20"/>
+      <w:lang w:eastAsia="en-AU"/>
+    </w:rPr>
+  </w:style>
 </w:styles>
 </file>
 

</xml_diff>